<commit_message>
re generated vcu_step.c, updated get_PT.m to clamp inputs to interp1 (instead of clamping output)
</commit_message>
<xml_diff>
--- a/S1_VCU/TVS_25/Code_Generation/code_generation_how_to.docx
+++ b/S1_VCU/TVS_25/Code_Generation/code_generation_how_to.docx
@@ -329,6 +329,9 @@
         </mc:AlternateContent>
       </w:r>
       <w:r>
+        <w:rPr>
+          <w:noProof/>
+        </w:rPr>
         <w:drawing>
           <wp:inline distT="0" distB="0" distL="0" distR="0" wp14:anchorId="0EE14B7A" wp14:editId="5AB8EAEA">
             <wp:extent cx="5441475" cy="3849370"/>
@@ -384,12 +387,6 @@
           <w:color w:val="FF0000"/>
         </w:rPr>
       </w:pPr>
-      <w:r>
-        <w:rPr>
-          <w:color w:val="FF0000"/>
-        </w:rPr>
-        <w:t>Type in function name</w:t>
-      </w:r>
     </w:p>
     <w:p>
       <w:pPr>
@@ -399,6 +396,24 @@
           <w:numId w:val="1"/>
         </w:numPr>
         <w:rPr>
+          <w:color w:val="FF0000"/>
+        </w:rPr>
+      </w:pPr>
+      <w:r>
+        <w:rPr>
+          <w:color w:val="FF0000"/>
+        </w:rPr>
+        <w:t>Type in function name</w:t>
+      </w:r>
+    </w:p>
+    <w:p>
+      <w:pPr>
+        <w:pStyle w:val="ListParagraph"/>
+        <w:numPr>
+          <w:ilvl w:val="0"/>
+          <w:numId w:val="1"/>
+        </w:numPr>
+        <w:rPr>
           <w:color w:val="00B050"/>
         </w:rPr>
       </w:pPr>
@@ -407,6 +422,24 @@
           <w:color w:val="00B050"/>
         </w:rPr>
         <w:t>Choose folder for project and code generated files to reside</w:t>
+      </w:r>
+    </w:p>
+    <w:p>
+      <w:pPr>
+        <w:pStyle w:val="ListParagraph"/>
+        <w:numPr>
+          <w:ilvl w:val="1"/>
+          <w:numId w:val="1"/>
+        </w:numPr>
+        <w:rPr>
+          <w:color w:val="00B050"/>
+        </w:rPr>
+      </w:pPr>
+      <w:r>
+        <w:rPr>
+          <w:color w:val="00B050"/>
+        </w:rPr>
+        <w:t>Add folder to MATLAB  PATH</w:t>
       </w:r>
     </w:p>
     <w:p>
@@ -773,6 +806,9 @@
         </mc:AlternateContent>
       </w:r>
       <w:r>
+        <w:rPr>
+          <w:noProof/>
+        </w:rPr>
         <w:drawing>
           <wp:inline distT="0" distB="0" distL="0" distR="0" wp14:anchorId="3713D7D8" wp14:editId="2990130D">
             <wp:extent cx="5480050" cy="3889313"/>
@@ -843,21 +879,7 @@
         <w:rPr>
           <w:color w:val="00B050"/>
         </w:rPr>
-        <w:t xml:space="preserve">Click </w:t>
-      </w:r>
-      <w:proofErr w:type="spellStart"/>
-      <w:r>
-        <w:rPr>
-          <w:color w:val="00B050"/>
-        </w:rPr>
-        <w:t>autodefine</w:t>
-      </w:r>
-      <w:proofErr w:type="spellEnd"/>
-      <w:r>
-        <w:rPr>
-          <w:color w:val="00B050"/>
-        </w:rPr>
-        <w:t xml:space="preserve"> Input types</w:t>
+        <w:t>Click autodefine Input types</w:t>
       </w:r>
     </w:p>
     <w:p>
@@ -869,15 +891,7 @@
         </w:numPr>
       </w:pPr>
       <w:r>
-        <w:t xml:space="preserve">Define dummy inputs for all inputs (for example, in </w:t>
-      </w:r>
-      <w:proofErr w:type="spellStart"/>
-      <w:r>
-        <w:t>matlab</w:t>
-      </w:r>
-      <w:proofErr w:type="spellEnd"/>
-      <w:r>
-        <w:t xml:space="preserve"> terminal)</w:t>
+        <w:t>Define dummy inputs for all inputs (for example, in matlab terminal)</w:t>
       </w:r>
     </w:p>
     <w:p>
@@ -895,35 +909,7 @@
         <w:rPr>
           <w:color w:val="0070C0"/>
         </w:rPr>
-        <w:t xml:space="preserve">Pick the </w:t>
-      </w:r>
-      <w:proofErr w:type="gramStart"/>
-      <w:r>
-        <w:rPr>
-          <w:color w:val="0070C0"/>
-        </w:rPr>
-        <w:t>type</w:t>
-      </w:r>
-      <w:proofErr w:type="gramEnd"/>
-      <w:r>
-        <w:rPr>
-          <w:color w:val="0070C0"/>
-        </w:rPr>
-        <w:t xml:space="preserve"> name </w:t>
-      </w:r>
-      <w:proofErr w:type="gramStart"/>
-      <w:r>
-        <w:rPr>
-          <w:color w:val="0070C0"/>
-        </w:rPr>
-        <w:t>for</w:t>
-      </w:r>
-      <w:proofErr w:type="gramEnd"/>
-      <w:r>
-        <w:rPr>
-          <w:color w:val="0070C0"/>
-        </w:rPr>
-        <w:t xml:space="preserve"> each struct</w:t>
+        <w:t>Pick the type name for each struct</w:t>
       </w:r>
     </w:p>
     <w:p>
@@ -1191,6 +1177,9 @@
         </mc:AlternateContent>
       </w:r>
       <w:r>
+        <w:rPr>
+          <w:noProof/>
+        </w:rPr>
         <w:drawing>
           <wp:inline distT="0" distB="0" distL="0" distR="0" wp14:anchorId="544FD886" wp14:editId="4A6C9004">
             <wp:extent cx="5943600" cy="4234815"/>
@@ -1699,6 +1688,9 @@
         </mc:AlternateContent>
       </w:r>
       <w:r>
+        <w:rPr>
+          <w:noProof/>
+        </w:rPr>
         <w:drawing>
           <wp:inline distT="0" distB="0" distL="0" distR="0" wp14:anchorId="386E735A" wp14:editId="1C18A65B">
             <wp:extent cx="5430129" cy="3869547"/>
@@ -1805,30 +1797,8 @@
         <w:rPr>
           <w:color w:val="00B050"/>
         </w:rPr>
-        <w:t xml:space="preserve">Output file: </w:t>
-      </w:r>
-      <w:proofErr w:type="gramStart"/>
-      <w:r>
-        <w:rPr>
-          <w:color w:val="00B050"/>
-        </w:rPr>
-        <w:t>name it</w:t>
-      </w:r>
-      <w:proofErr w:type="gramEnd"/>
-      <w:r>
-        <w:rPr>
-          <w:color w:val="00B050"/>
-        </w:rPr>
-        <w:t xml:space="preserve"> the same as the function from before. Ie: </w:t>
-      </w:r>
-      <w:proofErr w:type="spellStart"/>
-      <w:r>
-        <w:rPr>
-          <w:color w:val="00B050"/>
-        </w:rPr>
-        <w:t>VCU_step</w:t>
-      </w:r>
-      <w:proofErr w:type="spellEnd"/>
+        <w:t>Output file: name it the same as the function from before. Ie: VCU_step</w:t>
+      </w:r>
     </w:p>
     <w:p>
       <w:pPr>
@@ -1925,21 +1895,7 @@
         <w:rPr>
           <w:color w:val="0070C0"/>
         </w:rPr>
-        <w:t xml:space="preserve">Enable variable </w:t>
-      </w:r>
-      <w:proofErr w:type="gramStart"/>
-      <w:r>
-        <w:rPr>
-          <w:color w:val="0070C0"/>
-        </w:rPr>
-        <w:t>sizing</w:t>
-      </w:r>
-      <w:proofErr w:type="gramEnd"/>
-      <w:r>
-        <w:rPr>
-          <w:color w:val="0070C0"/>
-        </w:rPr>
-        <w:t xml:space="preserve">: </w:t>
+        <w:t xml:space="preserve">Enable variable sizing: </w:t>
       </w:r>
       <w:r>
         <w:rPr>
@@ -2013,19 +1969,11 @@
           <w:color w:val="0070C0"/>
         </w:rPr>
       </w:pPr>
-      <w:proofErr w:type="gramStart"/>
       <w:r>
         <w:rPr>
           <w:color w:val="0070C0"/>
         </w:rPr>
-        <w:t>Initialize</w:t>
-      </w:r>
-      <w:proofErr w:type="gramEnd"/>
-      <w:r>
-        <w:rPr>
-          <w:color w:val="0070C0"/>
-        </w:rPr>
-        <w:t xml:space="preserve"> function required: </w:t>
+        <w:t xml:space="preserve">Initialize function required: </w:t>
       </w:r>
       <w:r>
         <w:rPr>
@@ -2103,21 +2051,7 @@
         <w:rPr>
           <w:color w:val="0070C0"/>
         </w:rPr>
-        <w:t xml:space="preserve">Generate </w:t>
-      </w:r>
-      <w:proofErr w:type="spellStart"/>
-      <w:r>
-        <w:rPr>
-          <w:color w:val="0070C0"/>
-        </w:rPr>
-        <w:t>makefile</w:t>
-      </w:r>
-      <w:proofErr w:type="spellEnd"/>
-      <w:r>
-        <w:rPr>
-          <w:color w:val="0070C0"/>
-        </w:rPr>
-        <w:t xml:space="preserve">: </w:t>
+        <w:t xml:space="preserve">Generate makefile: </w:t>
       </w:r>
       <w:r>
         <w:rPr>
@@ -2200,6 +2134,7 @@
     <w:p>
       <w:r>
         <w:rPr>
+          <w:noProof/>
           <w:color w:val="BF4E14" w:themeColor="accent2" w:themeShade="BF"/>
         </w:rPr>
         <w:lastRenderedPageBreak/>
@@ -2636,7 +2571,7 @@
         <w:rFonts w:hint="default"/>
       </w:rPr>
     </w:lvl>
-    <w:lvl w:ilvl="1" w:tplc="04090019" w:tentative="1">
+    <w:lvl w:ilvl="1" w:tplc="04090019">
       <w:start w:val="1"/>
       <w:numFmt w:val="lowerLetter"/>
       <w:lvlText w:val="%2."/>

</xml_diff>